<commit_message>
First Crossing design test + Design Document V2.0.0
After meeting improvements on Project and DD
</commit_message>
<xml_diff>
--- a/Design Doument/Design Document v1.0.0.docx
+++ b/Design Doument/Design Document v1.0.0.docx
@@ -2196,39 +2196,6 @@
     </w:p>
     <w:p>
       <w:pPr>
-        <w:rPr>
-          <w:rFonts w:ascii="Times New Roman" w:hAnsi="Times New Roman"/>
-          <w:b/>
-          <w:szCs w:val="28"/>
-          <w:u w:val="single"/>
-          <w:lang w:val="en-GB"/>
-        </w:rPr>
-      </w:pPr>
-    </w:p>
-    <w:p>
-      <w:pPr>
-        <w:rPr>
-          <w:rFonts w:ascii="Times New Roman" w:hAnsi="Times New Roman"/>
-          <w:b/>
-          <w:szCs w:val="28"/>
-          <w:u w:val="single"/>
-          <w:lang w:val="en-GB"/>
-        </w:rPr>
-      </w:pPr>
-    </w:p>
-    <w:p>
-      <w:pPr>
-        <w:rPr>
-          <w:rFonts w:ascii="Times New Roman" w:hAnsi="Times New Roman"/>
-          <w:b/>
-          <w:szCs w:val="28"/>
-          <w:u w:val="single"/>
-          <w:lang w:val="en-GB"/>
-        </w:rPr>
-      </w:pPr>
-    </w:p>
-    <w:p>
-      <w:pPr>
         <w:pStyle w:val="ListParagraph"/>
         <w:numPr>
           <w:ilvl w:val="0"/>
@@ -2287,10 +2254,10 @@
           <w:lang w:val="en-US"/>
         </w:rPr>
         <w:drawing>
-          <wp:inline distT="0" distB="0" distL="0" distR="0" wp14:anchorId="60F64D6D" wp14:editId="6405395E">
-            <wp:extent cx="5329275" cy="3317240"/>
-            <wp:effectExtent l="0" t="0" r="5080" b="0"/>
-            <wp:docPr id="5" name="Picture 5"/>
+          <wp:inline distT="0" distB="0" distL="0" distR="0">
+            <wp:extent cx="5943600" cy="3387725"/>
+            <wp:effectExtent l="133350" t="114300" r="133350" b="155575"/>
+            <wp:docPr id="4" name="Picture 4"/>
             <wp:cNvGraphicFramePr>
               <a:graphicFrameLocks xmlns:a="http://schemas.openxmlformats.org/drawingml/2006/main" noChangeAspect="1"/>
             </wp:cNvGraphicFramePr>
@@ -2298,7 +2265,7 @@
               <a:graphicData uri="http://schemas.openxmlformats.org/drawingml/2006/picture">
                 <pic:pic xmlns:pic="http://schemas.openxmlformats.org/drawingml/2006/picture">
                   <pic:nvPicPr>
-                    <pic:cNvPr id="5" name="Untitled.png"/>
+                    <pic:cNvPr id="4" name="Class Diagram.jpg"/>
                     <pic:cNvPicPr/>
                   </pic:nvPicPr>
                   <pic:blipFill>
@@ -2316,11 +2283,41 @@
                   <pic:spPr>
                     <a:xfrm>
                       <a:off x="0" y="0"/>
-                      <a:ext cx="5329275" cy="3317240"/>
+                      <a:ext cx="5943600" cy="3387725"/>
                     </a:xfrm>
                     <a:prstGeom prst="rect">
                       <a:avLst/>
                     </a:prstGeom>
+                    <a:solidFill>
+                      <a:srgbClr val="FFFFFF">
+                        <a:shade val="85000"/>
+                      </a:srgbClr>
+                    </a:solidFill>
+                    <a:ln w="88900" cap="sq">
+                      <a:solidFill>
+                        <a:srgbClr val="FFFFFF"/>
+                      </a:solidFill>
+                      <a:miter lim="800000"/>
+                    </a:ln>
+                    <a:effectLst>
+                      <a:outerShdw blurRad="55000" dist="18000" dir="5400000" algn="tl" rotWithShape="0">
+                        <a:srgbClr val="000000">
+                          <a:alpha val="40000"/>
+                        </a:srgbClr>
+                      </a:outerShdw>
+                    </a:effectLst>
+                    <a:scene3d>
+                      <a:camera prst="orthographicFront"/>
+                      <a:lightRig rig="twoPt" dir="t">
+                        <a:rot lat="0" lon="0" rev="7200000"/>
+                      </a:lightRig>
+                    </a:scene3d>
+                    <a:sp3d>
+                      <a:bevelT w="25400" h="19050"/>
+                      <a:contourClr>
+                        <a:srgbClr val="FFFFFF"/>
+                      </a:contourClr>
+                    </a:sp3d>
                   </pic:spPr>
                 </pic:pic>
               </a:graphicData>
@@ -2425,6 +2422,34 @@
     </w:p>
     <w:p>
       <w:pPr>
+        <w:jc w:val="center"/>
+        <w:rPr>
+          <w:rFonts w:ascii="Times New Roman" w:hAnsi="Times New Roman"/>
+          <w:b/>
+          <w:i/>
+          <w:sz w:val="24"/>
+          <w:szCs w:val="28"/>
+          <w:u w:val="single"/>
+          <w:lang w:val="en-GB"/>
+        </w:rPr>
+      </w:pPr>
+    </w:p>
+    <w:p>
+      <w:pPr>
+        <w:jc w:val="center"/>
+        <w:rPr>
+          <w:rFonts w:ascii="Times New Roman" w:hAnsi="Times New Roman"/>
+          <w:b/>
+          <w:i/>
+          <w:sz w:val="24"/>
+          <w:szCs w:val="28"/>
+          <w:u w:val="single"/>
+          <w:lang w:val="en-GB"/>
+        </w:rPr>
+      </w:pPr>
+    </w:p>
+    <w:p>
+      <w:pPr>
         <w:pStyle w:val="ListParagraph"/>
         <w:numPr>
           <w:ilvl w:val="0"/>
@@ -3014,7 +3039,15 @@
           <w:szCs w:val="28"/>
           <w:lang w:val="en-GB"/>
         </w:rPr>
-        <w:t>//a grid of type grid</w:t>
+        <w:t>//</w:t>
+      </w:r>
+      <w:r>
+        <w:rPr>
+          <w:sz w:val="28"/>
+          <w:szCs w:val="28"/>
+          <w:lang w:val="en-GB"/>
+        </w:rPr>
+        <w:t>object of form class that enable Simulator to communicate with Form</w:t>
       </w:r>
     </w:p>
     <w:p>
@@ -3028,6 +3061,7 @@
           <w:lang w:val="en-GB"/>
         </w:rPr>
       </w:pPr>
+      <w:proofErr w:type="spellStart"/>
       <w:proofErr w:type="gramStart"/>
       <w:r>
         <w:rPr>
@@ -3035,7 +3069,7 @@
           <w:szCs w:val="28"/>
           <w:lang w:val="en-GB"/>
         </w:rPr>
-        <w:t>Grid :</w:t>
+        <w:t>sForm:</w:t>
       </w:r>
       <w:proofErr w:type="gramEnd"/>
       <w:r>
@@ -3044,8 +3078,9 @@
           <w:szCs w:val="28"/>
           <w:lang w:val="en-GB"/>
         </w:rPr>
-        <w:t xml:space="preserve"> Grid</w:t>
-      </w:r>
+        <w:t>SmulationForm</w:t>
+      </w:r>
+      <w:proofErr w:type="spellEnd"/>
     </w:p>
     <w:p>
       <w:pPr>
@@ -3064,7 +3099,7 @@
           <w:szCs w:val="28"/>
           <w:lang w:val="en-GB"/>
         </w:rPr>
-        <w:t>// a list of all the crossing that have been placed on the simulator </w:t>
+        <w:t>//a grid of type grid</w:t>
       </w:r>
     </w:p>
     <w:p>
@@ -3078,13 +3113,23 @@
           <w:lang w:val="en-GB"/>
         </w:rPr>
       </w:pPr>
-      <w:r>
-        <w:rPr>
-          <w:sz w:val="28"/>
-          <w:szCs w:val="28"/>
-          <w:lang w:val="en-GB"/>
-        </w:rPr>
-        <w:t>List : &lt;Crossing&gt;</w:t>
+      <w:proofErr w:type="gramStart"/>
+      <w:r>
+        <w:rPr>
+          <w:sz w:val="28"/>
+          <w:szCs w:val="28"/>
+          <w:lang w:val="en-GB"/>
+        </w:rPr>
+        <w:t>Grid :</w:t>
+      </w:r>
+      <w:proofErr w:type="gramEnd"/>
+      <w:r>
+        <w:rPr>
+          <w:sz w:val="28"/>
+          <w:szCs w:val="28"/>
+          <w:lang w:val="en-GB"/>
+        </w:rPr>
+        <w:t xml:space="preserve"> Grid</w:t>
       </w:r>
     </w:p>
     <w:p>
@@ -3104,7 +3149,7 @@
           <w:szCs w:val="28"/>
           <w:lang w:val="en-GB"/>
         </w:rPr>
-        <w:t>//name of the street the simulator will be running on</w:t>
+        <w:t>// a list of all the crossing that have been placed on the simulator </w:t>
       </w:r>
     </w:p>
     <w:p>
@@ -3118,6 +3163,47 @@
           <w:lang w:val="en-GB"/>
         </w:rPr>
       </w:pPr>
+      <w:r>
+        <w:rPr>
+          <w:sz w:val="28"/>
+          <w:szCs w:val="28"/>
+          <w:lang w:val="en-GB"/>
+        </w:rPr>
+        <w:t>List : &lt;Crossing&gt;</w:t>
+      </w:r>
+    </w:p>
+    <w:p>
+      <w:pPr>
+        <w:pStyle w:val="NormalWeb"/>
+        <w:shd w:val="clear" w:color="auto" w:fill="FFFFFF"/>
+        <w:ind w:left="720"/>
+        <w:rPr>
+          <w:sz w:val="28"/>
+          <w:szCs w:val="28"/>
+          <w:lang w:val="en-GB"/>
+        </w:rPr>
+      </w:pPr>
+      <w:r>
+        <w:rPr>
+          <w:sz w:val="28"/>
+          <w:szCs w:val="28"/>
+          <w:lang w:val="en-GB"/>
+        </w:rPr>
+        <w:lastRenderedPageBreak/>
+        <w:t>//name of the street the simulator will be running on</w:t>
+      </w:r>
+    </w:p>
+    <w:p>
+      <w:pPr>
+        <w:pStyle w:val="NormalWeb"/>
+        <w:shd w:val="clear" w:color="auto" w:fill="FFFFFF"/>
+        <w:ind w:left="720"/>
+        <w:rPr>
+          <w:sz w:val="28"/>
+          <w:szCs w:val="28"/>
+          <w:lang w:val="en-GB"/>
+        </w:rPr>
+      </w:pPr>
       <w:proofErr w:type="spellStart"/>
       <w:proofErr w:type="gramStart"/>
       <w:r>
@@ -3164,7 +3250,6 @@
           <w:szCs w:val="28"/>
           <w:lang w:val="en-GB"/>
         </w:rPr>
-        <w:lastRenderedPageBreak/>
         <w:t>//the real time of when the simulator will be run </w:t>
       </w:r>
     </w:p>
@@ -3682,6 +3767,7 @@
           <w:szCs w:val="28"/>
           <w:lang w:val="en-GB"/>
         </w:rPr>
+        <w:lastRenderedPageBreak/>
         <w:t>//method to check if all the cells in the grid are full</w:t>
       </w:r>
     </w:p>
@@ -3734,7 +3820,6 @@
           <w:szCs w:val="28"/>
           <w:lang w:val="en-GB"/>
         </w:rPr>
-        <w:lastRenderedPageBreak/>
         <w:t>//method to delete a crossing from a certain cell</w:t>
       </w:r>
       <w:r>
@@ -4314,6 +4399,7 @@
           <w:szCs w:val="28"/>
           <w:lang w:val="en-GB"/>
         </w:rPr>
+        <w:lastRenderedPageBreak/>
         <w:t>DrawCrossing</w:t>
       </w:r>
       <w:proofErr w:type="spellEnd"/>
@@ -4428,7 +4514,6 @@
           <w:szCs w:val="28"/>
           <w:lang w:val="en-GB"/>
         </w:rPr>
-        <w:lastRenderedPageBreak/>
         <w:t>IsInCell</w:t>
       </w:r>
       <w:proofErr w:type="spellEnd"/>
@@ -5246,510 +5331,6 @@
           <w:lang w:val="en-GB"/>
         </w:rPr>
       </w:pPr>
-      <w:r>
-        <w:rPr>
-          <w:rFonts w:ascii="Times New Roman" w:hAnsi="Times New Roman"/>
-          <w:szCs w:val="28"/>
-          <w:lang w:val="en-GB"/>
-        </w:rPr>
-        <w:t>AddDetails()</w:t>
-      </w:r>
-    </w:p>
-    <w:p>
-      <w:pPr>
-        <w:ind w:left="720"/>
-        <w:rPr>
-          <w:rFonts w:ascii="Times New Roman" w:hAnsi="Times New Roman"/>
-          <w:szCs w:val="28"/>
-          <w:lang w:val="en-GB"/>
-        </w:rPr>
-      </w:pPr>
-      <w:r>
-        <w:rPr>
-          <w:rFonts w:ascii="Times New Roman" w:hAnsi="Times New Roman"/>
-          <w:szCs w:val="28"/>
-          <w:lang w:val="en-GB"/>
-        </w:rPr>
-        <w:t>// The method that accepts the input from the user to create the feeder object based on the entered specification.</w:t>
-      </w:r>
-    </w:p>
-    <w:p>
-      <w:pPr>
-        <w:rPr>
-          <w:rFonts w:ascii="Times New Roman" w:hAnsi="Times New Roman"/>
-          <w:szCs w:val="28"/>
-          <w:lang w:val="en-GB"/>
-        </w:rPr>
-      </w:pPr>
-    </w:p>
-    <w:p>
-      <w:pPr>
-        <w:pStyle w:val="Heading1"/>
-        <w:rPr>
-          <w:lang w:val="en-GB"/>
-        </w:rPr>
-      </w:pPr>
-      <w:r>
-        <w:rPr>
-          <w:lang w:val="en-GB"/>
-        </w:rPr>
-        <w:lastRenderedPageBreak/>
-        <w:t>Timer</w:t>
-      </w:r>
-    </w:p>
-    <w:p>
-      <w:pPr>
-        <w:ind w:left="720"/>
-        <w:rPr>
-          <w:rFonts w:ascii="Times New Roman" w:hAnsi="Times New Roman"/>
-          <w:szCs w:val="28"/>
-          <w:lang w:val="en-GB"/>
-        </w:rPr>
-      </w:pPr>
-      <w:r>
-        <w:rPr>
-          <w:rFonts w:ascii="Times New Roman" w:hAnsi="Times New Roman"/>
-          <w:szCs w:val="28"/>
-          <w:lang w:val="en-GB"/>
-        </w:rPr>
-        <w:t>The timer is used to control the duration of the traffic light</w:t>
-      </w:r>
-    </w:p>
-    <w:p>
-      <w:pPr>
-        <w:ind w:left="720"/>
-        <w:rPr>
-          <w:rFonts w:ascii="Times New Roman" w:hAnsi="Times New Roman"/>
-          <w:szCs w:val="28"/>
-          <w:lang w:val="en-GB"/>
-        </w:rPr>
-      </w:pPr>
-      <w:r>
-        <w:rPr>
-          <w:rFonts w:ascii="Times New Roman" w:hAnsi="Times New Roman"/>
-          <w:szCs w:val="28"/>
-          <w:lang w:val="en-GB"/>
-        </w:rPr>
-        <w:t>CrossingID : int</w:t>
-      </w:r>
-    </w:p>
-    <w:p>
-      <w:pPr>
-        <w:ind w:left="720"/>
-        <w:rPr>
-          <w:rFonts w:ascii="Times New Roman" w:hAnsi="Times New Roman"/>
-          <w:szCs w:val="28"/>
-          <w:lang w:val="en-GB"/>
-        </w:rPr>
-      </w:pPr>
-      <w:r>
-        <w:rPr>
-          <w:rFonts w:ascii="Times New Roman" w:hAnsi="Times New Roman"/>
-          <w:szCs w:val="28"/>
-          <w:lang w:val="en-GB"/>
-        </w:rPr>
-        <w:t>// The id of the crossing where the timer is located.</w:t>
-      </w:r>
-    </w:p>
-    <w:p>
-      <w:pPr>
-        <w:ind w:left="720"/>
-        <w:rPr>
-          <w:rFonts w:ascii="Times New Roman" w:hAnsi="Times New Roman"/>
-          <w:szCs w:val="28"/>
-          <w:lang w:val="en-GB"/>
-        </w:rPr>
-      </w:pPr>
-      <w:r>
-        <w:rPr>
-          <w:rFonts w:ascii="Times New Roman" w:hAnsi="Times New Roman"/>
-          <w:szCs w:val="28"/>
-          <w:lang w:val="en-GB"/>
-        </w:rPr>
-        <w:t>Form: form</w:t>
-      </w:r>
-    </w:p>
-    <w:p>
-      <w:pPr>
-        <w:ind w:left="720"/>
-        <w:rPr>
-          <w:rFonts w:ascii="Times New Roman" w:hAnsi="Times New Roman"/>
-          <w:szCs w:val="28"/>
-          <w:lang w:val="en-GB"/>
-        </w:rPr>
-      </w:pPr>
-      <w:r>
-        <w:rPr>
-          <w:rFonts w:ascii="Times New Roman" w:hAnsi="Times New Roman"/>
-          <w:szCs w:val="28"/>
-          <w:lang w:val="en-GB"/>
-        </w:rPr>
-        <w:t>The form object.</w:t>
-      </w:r>
-    </w:p>
-    <w:p>
-      <w:pPr>
-        <w:pStyle w:val="Heading1"/>
-        <w:rPr>
-          <w:sz w:val="28"/>
-          <w:lang w:val="en-GB"/>
-        </w:rPr>
-      </w:pPr>
-      <w:r>
-        <w:rPr>
-          <w:lang w:val="en-GB"/>
-        </w:rPr>
-        <w:t>C</w:t>
-      </w:r>
-      <w:r>
-        <w:rPr>
-          <w:lang w:val="en-GB"/>
-        </w:rPr>
-        <w:t xml:space="preserve">lass </w:t>
-      </w:r>
-      <w:proofErr w:type="spellStart"/>
-      <w:r>
-        <w:rPr>
-          <w:lang w:val="en-GB"/>
-        </w:rPr>
-        <w:t>TrafficLight</w:t>
-      </w:r>
-      <w:proofErr w:type="spellEnd"/>
-    </w:p>
-    <w:p>
-      <w:pPr>
-        <w:ind w:left="720"/>
-        <w:rPr>
-          <w:rFonts w:ascii="Times New Roman" w:hAnsi="Times New Roman"/>
-          <w:szCs w:val="28"/>
-          <w:lang w:val="en-GB"/>
-        </w:rPr>
-      </w:pPr>
-      <w:r>
-        <w:rPr>
-          <w:rFonts w:ascii="Times New Roman" w:hAnsi="Times New Roman"/>
-          <w:szCs w:val="28"/>
-          <w:lang w:val="en-GB"/>
-        </w:rPr>
-        <w:t xml:space="preserve">This class represents a traffic </w:t>
-      </w:r>
-      <w:proofErr w:type="spellStart"/>
-      <w:r>
-        <w:rPr>
-          <w:rFonts w:ascii="Times New Roman" w:hAnsi="Times New Roman"/>
-          <w:szCs w:val="28"/>
-          <w:lang w:val="en-GB"/>
-        </w:rPr>
-        <w:t>ligth</w:t>
-      </w:r>
-      <w:proofErr w:type="spellEnd"/>
-      <w:r>
-        <w:rPr>
-          <w:rFonts w:ascii="Times New Roman" w:hAnsi="Times New Roman"/>
-          <w:szCs w:val="28"/>
-          <w:lang w:val="en-GB"/>
-        </w:rPr>
-        <w:t xml:space="preserve"> that can </w:t>
-      </w:r>
-      <w:proofErr w:type="gramStart"/>
-      <w:r>
-        <w:rPr>
-          <w:rFonts w:ascii="Times New Roman" w:hAnsi="Times New Roman"/>
-          <w:szCs w:val="28"/>
-          <w:lang w:val="en-GB"/>
-        </w:rPr>
-        <w:t>determine  a</w:t>
-      </w:r>
-      <w:proofErr w:type="gramEnd"/>
-      <w:r>
-        <w:rPr>
-          <w:rFonts w:ascii="Times New Roman" w:hAnsi="Times New Roman"/>
-          <w:szCs w:val="28"/>
-          <w:lang w:val="en-GB"/>
-        </w:rPr>
-        <w:t xml:space="preserve"> green traffic light (how many time ). And the state of the traffic light.</w:t>
-      </w:r>
-    </w:p>
-    <w:p>
-      <w:pPr>
-        <w:rPr>
-          <w:rFonts w:ascii="Times New Roman" w:hAnsi="Times New Roman"/>
-          <w:szCs w:val="28"/>
-          <w:lang w:val="en-GB"/>
-        </w:rPr>
-      </w:pPr>
-    </w:p>
-    <w:p>
-      <w:pPr>
-        <w:ind w:firstLine="720"/>
-        <w:rPr>
-          <w:rFonts w:ascii="Times New Roman" w:hAnsi="Times New Roman"/>
-          <w:szCs w:val="28"/>
-          <w:lang w:val="en-GB"/>
-        </w:rPr>
-      </w:pPr>
-      <w:r>
-        <w:rPr>
-          <w:rFonts w:ascii="Times New Roman" w:hAnsi="Times New Roman"/>
-          <w:szCs w:val="28"/>
-          <w:lang w:val="en-GB"/>
-        </w:rPr>
-        <w:t>Constructor</w:t>
-      </w:r>
-    </w:p>
-    <w:p>
-      <w:pPr>
-        <w:ind w:left="720"/>
-        <w:rPr>
-          <w:rFonts w:ascii="Times New Roman" w:hAnsi="Times New Roman"/>
-          <w:szCs w:val="28"/>
-          <w:lang w:val="en-GB"/>
-        </w:rPr>
-      </w:pPr>
-      <w:r>
-        <w:rPr>
-          <w:rFonts w:ascii="Times New Roman" w:hAnsi="Times New Roman"/>
-          <w:szCs w:val="28"/>
-          <w:lang w:val="en-GB"/>
-        </w:rPr>
-        <w:t xml:space="preserve">Constructor of the class </w:t>
-      </w:r>
-      <w:proofErr w:type="spellStart"/>
-      <w:r>
-        <w:rPr>
-          <w:rFonts w:ascii="Times New Roman" w:hAnsi="Times New Roman"/>
-          <w:szCs w:val="28"/>
-          <w:lang w:val="en-GB"/>
-        </w:rPr>
-        <w:t>TrafficLight</w:t>
-      </w:r>
-      <w:proofErr w:type="spellEnd"/>
-      <w:r>
-        <w:rPr>
-          <w:rFonts w:ascii="Times New Roman" w:hAnsi="Times New Roman"/>
-          <w:szCs w:val="28"/>
-          <w:lang w:val="en-GB"/>
-        </w:rPr>
-        <w:t xml:space="preserve"> (Green </w:t>
-      </w:r>
-      <w:proofErr w:type="gramStart"/>
-      <w:r>
-        <w:rPr>
-          <w:rFonts w:ascii="Times New Roman" w:hAnsi="Times New Roman"/>
-          <w:szCs w:val="28"/>
-          <w:lang w:val="en-GB"/>
-        </w:rPr>
-        <w:t>light ,</w:t>
-      </w:r>
-      <w:proofErr w:type="gramEnd"/>
-      <w:r>
-        <w:rPr>
-          <w:rFonts w:ascii="Times New Roman" w:hAnsi="Times New Roman"/>
-          <w:szCs w:val="28"/>
-          <w:lang w:val="en-GB"/>
-        </w:rPr>
-        <w:t xml:space="preserve"> state, time).</w:t>
-      </w:r>
-    </w:p>
-    <w:p>
-      <w:pPr>
-        <w:ind w:left="720"/>
-        <w:rPr>
-          <w:rFonts w:ascii="Times New Roman" w:hAnsi="Times New Roman"/>
-          <w:szCs w:val="28"/>
-          <w:lang w:val="en-GB"/>
-        </w:rPr>
-      </w:pPr>
-      <w:r>
-        <w:rPr>
-          <w:rFonts w:ascii="Times New Roman" w:hAnsi="Times New Roman"/>
-          <w:szCs w:val="28"/>
-          <w:lang w:val="en-GB"/>
-        </w:rPr>
-        <w:t>Green light: cross point.</w:t>
-      </w:r>
-    </w:p>
-    <w:p>
-      <w:pPr>
-        <w:ind w:left="720"/>
-        <w:rPr>
-          <w:rFonts w:ascii="Times New Roman" w:hAnsi="Times New Roman"/>
-          <w:szCs w:val="28"/>
-          <w:lang w:val="en-GB"/>
-        </w:rPr>
-      </w:pPr>
-      <w:proofErr w:type="gramStart"/>
-      <w:r>
-        <w:rPr>
-          <w:rFonts w:ascii="Times New Roman" w:hAnsi="Times New Roman"/>
-          <w:szCs w:val="28"/>
-          <w:lang w:val="en-GB"/>
-        </w:rPr>
-        <w:t>State :</w:t>
-      </w:r>
-      <w:proofErr w:type="gramEnd"/>
-      <w:r>
-        <w:rPr>
-          <w:rFonts w:ascii="Times New Roman" w:hAnsi="Times New Roman"/>
-          <w:szCs w:val="28"/>
-          <w:lang w:val="en-GB"/>
-        </w:rPr>
-        <w:t xml:space="preserve"> to determine  the state of the traffic light if it is green or not.</w:t>
-      </w:r>
-    </w:p>
-    <w:p>
-      <w:pPr>
-        <w:ind w:left="720"/>
-        <w:rPr>
-          <w:rFonts w:ascii="Times New Roman" w:hAnsi="Times New Roman"/>
-          <w:szCs w:val="28"/>
-          <w:lang w:val="en-GB"/>
-        </w:rPr>
-      </w:pPr>
-      <w:r>
-        <w:rPr>
-          <w:rFonts w:ascii="Times New Roman" w:hAnsi="Times New Roman"/>
-          <w:szCs w:val="28"/>
-          <w:lang w:val="en-GB"/>
-        </w:rPr>
-        <w:t xml:space="preserve">Time: to </w:t>
-      </w:r>
-      <w:proofErr w:type="gramStart"/>
-      <w:r>
-        <w:rPr>
-          <w:rFonts w:ascii="Times New Roman" w:hAnsi="Times New Roman"/>
-          <w:szCs w:val="28"/>
-          <w:lang w:val="en-GB"/>
-        </w:rPr>
-        <w:t>determine  the</w:t>
-      </w:r>
-      <w:proofErr w:type="gramEnd"/>
-      <w:r>
-        <w:rPr>
-          <w:rFonts w:ascii="Times New Roman" w:hAnsi="Times New Roman"/>
-          <w:szCs w:val="28"/>
-          <w:lang w:val="en-GB"/>
-        </w:rPr>
-        <w:t xml:space="preserve"> time of waiting in millisecond.</w:t>
-      </w:r>
-    </w:p>
-    <w:p>
-      <w:pPr>
-        <w:ind w:left="720"/>
-        <w:rPr>
-          <w:rFonts w:ascii="Times New Roman" w:hAnsi="Times New Roman"/>
-          <w:szCs w:val="28"/>
-          <w:lang w:val="en-GB"/>
-        </w:rPr>
-      </w:pPr>
-      <w:r>
-        <w:rPr>
-          <w:rFonts w:ascii="Times New Roman" w:hAnsi="Times New Roman"/>
-          <w:szCs w:val="28"/>
-          <w:lang w:val="en-GB"/>
-        </w:rPr>
-        <w:t>Method:</w:t>
-      </w:r>
-    </w:p>
-    <w:p>
-      <w:pPr>
-        <w:ind w:left="720"/>
-        <w:rPr>
-          <w:rFonts w:ascii="Times New Roman" w:hAnsi="Times New Roman"/>
-          <w:szCs w:val="28"/>
-          <w:lang w:val="en-GB"/>
-        </w:rPr>
-      </w:pPr>
-      <w:r>
-        <w:rPr>
-          <w:rFonts w:ascii="Times New Roman" w:hAnsi="Times New Roman"/>
-          <w:szCs w:val="28"/>
-          <w:lang w:val="en-GB"/>
-        </w:rPr>
-        <w:t xml:space="preserve">Public </w:t>
-      </w:r>
-      <w:proofErr w:type="spellStart"/>
-      <w:r>
-        <w:rPr>
-          <w:rFonts w:ascii="Times New Roman" w:hAnsi="Times New Roman"/>
-          <w:szCs w:val="28"/>
-          <w:lang w:val="en-GB"/>
-        </w:rPr>
-        <w:t>int</w:t>
-      </w:r>
-      <w:proofErr w:type="spellEnd"/>
-      <w:r>
-        <w:rPr>
-          <w:rFonts w:ascii="Times New Roman" w:hAnsi="Times New Roman"/>
-          <w:szCs w:val="28"/>
-          <w:lang w:val="en-GB"/>
-        </w:rPr>
-        <w:t xml:space="preserve"> </w:t>
-      </w:r>
-      <w:proofErr w:type="spellStart"/>
-      <w:r>
-        <w:rPr>
-          <w:rFonts w:ascii="Times New Roman" w:hAnsi="Times New Roman"/>
-          <w:szCs w:val="28"/>
-          <w:lang w:val="en-GB"/>
-        </w:rPr>
-        <w:t>Getstate</w:t>
-      </w:r>
-      <w:proofErr w:type="spellEnd"/>
-      <w:r>
-        <w:rPr>
-          <w:rFonts w:ascii="Times New Roman" w:hAnsi="Times New Roman"/>
-          <w:szCs w:val="28"/>
-          <w:lang w:val="en-GB"/>
-        </w:rPr>
-        <w:t xml:space="preserve">: </w:t>
-      </w:r>
-    </w:p>
-    <w:p>
-      <w:pPr>
-        <w:ind w:left="720"/>
-        <w:rPr>
-          <w:rFonts w:ascii="Times New Roman" w:hAnsi="Times New Roman"/>
-          <w:szCs w:val="28"/>
-          <w:lang w:val="en-GB"/>
-        </w:rPr>
-      </w:pPr>
-      <w:proofErr w:type="gramStart"/>
-      <w:r>
-        <w:rPr>
-          <w:rFonts w:ascii="Times New Roman" w:hAnsi="Times New Roman"/>
-          <w:szCs w:val="28"/>
-          <w:lang w:val="en-GB"/>
-        </w:rPr>
-        <w:t>this</w:t>
-      </w:r>
-      <w:proofErr w:type="gramEnd"/>
-      <w:r>
-        <w:rPr>
-          <w:rFonts w:ascii="Times New Roman" w:hAnsi="Times New Roman"/>
-          <w:szCs w:val="28"/>
-          <w:lang w:val="en-GB"/>
-        </w:rPr>
-        <w:t xml:space="preserve"> method  determines the current state of the traffic light and it returns a state.</w:t>
-      </w:r>
-    </w:p>
-    <w:p>
-      <w:pPr>
-        <w:ind w:left="720"/>
-        <w:rPr>
-          <w:rFonts w:ascii="Times New Roman" w:hAnsi="Times New Roman"/>
-          <w:szCs w:val="28"/>
-          <w:lang w:val="en-GB"/>
-        </w:rPr>
-      </w:pPr>
-      <w:r>
-        <w:rPr>
-          <w:rFonts w:ascii="Times New Roman" w:hAnsi="Times New Roman"/>
-          <w:szCs w:val="28"/>
-          <w:lang w:val="en-GB"/>
-        </w:rPr>
-        <w:t xml:space="preserve">Public </w:t>
-      </w:r>
       <w:proofErr w:type="spellStart"/>
       <w:proofErr w:type="gramStart"/>
       <w:r>
@@ -5758,7 +5339,7 @@
           <w:szCs w:val="28"/>
           <w:lang w:val="en-GB"/>
         </w:rPr>
-        <w:t>Setstate</w:t>
+        <w:t>AddDetails</w:t>
       </w:r>
       <w:proofErr w:type="spellEnd"/>
       <w:r>
@@ -5777,6 +5358,456 @@
           <w:szCs w:val="28"/>
           <w:lang w:val="en-GB"/>
         </w:rPr>
+        <w:t>CarLimit,LeftPercentage,Rightpercentage</w:t>
+      </w:r>
+      <w:proofErr w:type="spellEnd"/>
+      <w:r>
+        <w:rPr>
+          <w:rFonts w:ascii="Times New Roman" w:hAnsi="Times New Roman"/>
+          <w:szCs w:val="28"/>
+          <w:lang w:val="en-GB"/>
+        </w:rPr>
+        <w:t xml:space="preserve">, </w:t>
+      </w:r>
+      <w:proofErr w:type="spellStart"/>
+      <w:r>
+        <w:rPr>
+          <w:rFonts w:ascii="Times New Roman" w:hAnsi="Times New Roman"/>
+          <w:szCs w:val="28"/>
+          <w:lang w:val="en-GB"/>
+        </w:rPr>
+        <w:t>straightPercentage</w:t>
+      </w:r>
+      <w:proofErr w:type="spellEnd"/>
+      <w:r>
+        <w:rPr>
+          <w:rFonts w:ascii="Times New Roman" w:hAnsi="Times New Roman"/>
+          <w:szCs w:val="28"/>
+          <w:lang w:val="en-GB"/>
+        </w:rPr>
+        <w:t>)</w:t>
+      </w:r>
+    </w:p>
+    <w:p>
+      <w:pPr>
+        <w:ind w:left="720"/>
+        <w:rPr>
+          <w:rFonts w:ascii="Times New Roman" w:hAnsi="Times New Roman"/>
+          <w:szCs w:val="28"/>
+          <w:lang w:val="en-GB"/>
+        </w:rPr>
+      </w:pPr>
+      <w:r>
+        <w:rPr>
+          <w:rFonts w:ascii="Times New Roman" w:hAnsi="Times New Roman"/>
+          <w:szCs w:val="28"/>
+          <w:lang w:val="en-GB"/>
+        </w:rPr>
+        <w:lastRenderedPageBreak/>
+        <w:t>// The method that accepts the input from the user to create the feeder object based on the entered specification.</w:t>
+      </w:r>
+    </w:p>
+    <w:p>
+      <w:pPr>
+        <w:rPr>
+          <w:rFonts w:ascii="Times New Roman" w:hAnsi="Times New Roman"/>
+          <w:szCs w:val="28"/>
+          <w:lang w:val="en-GB"/>
+        </w:rPr>
+      </w:pPr>
+    </w:p>
+    <w:p>
+      <w:pPr>
+        <w:pStyle w:val="Heading1"/>
+        <w:rPr>
+          <w:lang w:val="en-GB"/>
+        </w:rPr>
+      </w:pPr>
+      <w:r>
+        <w:rPr>
+          <w:lang w:val="en-GB"/>
+        </w:rPr>
+        <w:t>Timer</w:t>
+      </w:r>
+    </w:p>
+    <w:p>
+      <w:pPr>
+        <w:ind w:left="720"/>
+        <w:rPr>
+          <w:rFonts w:ascii="Times New Roman" w:hAnsi="Times New Roman"/>
+          <w:szCs w:val="28"/>
+          <w:lang w:val="en-GB"/>
+        </w:rPr>
+      </w:pPr>
+      <w:r>
+        <w:rPr>
+          <w:rFonts w:ascii="Times New Roman" w:hAnsi="Times New Roman"/>
+          <w:szCs w:val="28"/>
+          <w:lang w:val="en-GB"/>
+        </w:rPr>
+        <w:t>The timer is used to control the duration of the traffic light</w:t>
+      </w:r>
+    </w:p>
+    <w:p>
+      <w:pPr>
+        <w:ind w:left="720"/>
+        <w:rPr>
+          <w:rFonts w:ascii="Times New Roman" w:hAnsi="Times New Roman"/>
+          <w:szCs w:val="28"/>
+          <w:lang w:val="en-GB"/>
+        </w:rPr>
+      </w:pPr>
+      <w:r>
+        <w:rPr>
+          <w:rFonts w:ascii="Times New Roman" w:hAnsi="Times New Roman"/>
+          <w:szCs w:val="28"/>
+          <w:lang w:val="en-GB"/>
+        </w:rPr>
+        <w:t>CrossingID : int</w:t>
+      </w:r>
+    </w:p>
+    <w:p>
+      <w:pPr>
+        <w:ind w:left="720"/>
+        <w:rPr>
+          <w:rFonts w:ascii="Times New Roman" w:hAnsi="Times New Roman"/>
+          <w:szCs w:val="28"/>
+          <w:lang w:val="en-GB"/>
+        </w:rPr>
+      </w:pPr>
+      <w:r>
+        <w:rPr>
+          <w:rFonts w:ascii="Times New Roman" w:hAnsi="Times New Roman"/>
+          <w:szCs w:val="28"/>
+          <w:lang w:val="en-GB"/>
+        </w:rPr>
+        <w:t>// The id of the crossing where the timer is located.</w:t>
+      </w:r>
+    </w:p>
+    <w:p>
+      <w:pPr>
+        <w:ind w:left="720"/>
+        <w:rPr>
+          <w:rFonts w:ascii="Times New Roman" w:hAnsi="Times New Roman"/>
+          <w:szCs w:val="28"/>
+          <w:lang w:val="en-GB"/>
+        </w:rPr>
+      </w:pPr>
+      <w:r>
+        <w:rPr>
+          <w:rFonts w:ascii="Times New Roman" w:hAnsi="Times New Roman"/>
+          <w:szCs w:val="28"/>
+          <w:lang w:val="en-GB"/>
+        </w:rPr>
+        <w:t>Form: form</w:t>
+      </w:r>
+    </w:p>
+    <w:p>
+      <w:pPr>
+        <w:ind w:left="720"/>
+        <w:rPr>
+          <w:rFonts w:ascii="Times New Roman" w:hAnsi="Times New Roman"/>
+          <w:szCs w:val="28"/>
+          <w:lang w:val="en-GB"/>
+        </w:rPr>
+      </w:pPr>
+      <w:r>
+        <w:rPr>
+          <w:rFonts w:ascii="Times New Roman" w:hAnsi="Times New Roman"/>
+          <w:szCs w:val="28"/>
+          <w:lang w:val="en-GB"/>
+        </w:rPr>
+        <w:t>The form object.</w:t>
+      </w:r>
+    </w:p>
+    <w:p>
+      <w:pPr>
+        <w:pStyle w:val="Heading1"/>
+        <w:rPr>
+          <w:sz w:val="28"/>
+          <w:lang w:val="en-GB"/>
+        </w:rPr>
+      </w:pPr>
+      <w:r>
+        <w:rPr>
+          <w:lang w:val="en-GB"/>
+        </w:rPr>
+        <w:t>C</w:t>
+      </w:r>
+      <w:r>
+        <w:rPr>
+          <w:lang w:val="en-GB"/>
+        </w:rPr>
+        <w:t xml:space="preserve">lass </w:t>
+      </w:r>
+      <w:proofErr w:type="spellStart"/>
+      <w:r>
+        <w:rPr>
+          <w:lang w:val="en-GB"/>
+        </w:rPr>
+        <w:t>TrafficLight</w:t>
+      </w:r>
+      <w:proofErr w:type="spellEnd"/>
+    </w:p>
+    <w:p>
+      <w:pPr>
+        <w:ind w:left="720"/>
+        <w:rPr>
+          <w:rFonts w:ascii="Times New Roman" w:hAnsi="Times New Roman"/>
+          <w:szCs w:val="28"/>
+          <w:lang w:val="en-GB"/>
+        </w:rPr>
+      </w:pPr>
+      <w:r>
+        <w:rPr>
+          <w:rFonts w:ascii="Times New Roman" w:hAnsi="Times New Roman"/>
+          <w:szCs w:val="28"/>
+          <w:lang w:val="en-GB"/>
+        </w:rPr>
+        <w:t xml:space="preserve">This class represents a traffic </w:t>
+      </w:r>
+      <w:proofErr w:type="spellStart"/>
+      <w:r>
+        <w:rPr>
+          <w:rFonts w:ascii="Times New Roman" w:hAnsi="Times New Roman"/>
+          <w:szCs w:val="28"/>
+          <w:lang w:val="en-GB"/>
+        </w:rPr>
+        <w:t>ligth</w:t>
+      </w:r>
+      <w:proofErr w:type="spellEnd"/>
+      <w:r>
+        <w:rPr>
+          <w:rFonts w:ascii="Times New Roman" w:hAnsi="Times New Roman"/>
+          <w:szCs w:val="28"/>
+          <w:lang w:val="en-GB"/>
+        </w:rPr>
+        <w:t xml:space="preserve"> that can </w:t>
+      </w:r>
+      <w:proofErr w:type="gramStart"/>
+      <w:r>
+        <w:rPr>
+          <w:rFonts w:ascii="Times New Roman" w:hAnsi="Times New Roman"/>
+          <w:szCs w:val="28"/>
+          <w:lang w:val="en-GB"/>
+        </w:rPr>
+        <w:t>determine  a</w:t>
+      </w:r>
+      <w:proofErr w:type="gramEnd"/>
+      <w:r>
+        <w:rPr>
+          <w:rFonts w:ascii="Times New Roman" w:hAnsi="Times New Roman"/>
+          <w:szCs w:val="28"/>
+          <w:lang w:val="en-GB"/>
+        </w:rPr>
+        <w:t xml:space="preserve"> green traffic light (how many time ). And the state of the traffic light.</w:t>
+      </w:r>
+    </w:p>
+    <w:p>
+      <w:pPr>
+        <w:rPr>
+          <w:rFonts w:ascii="Times New Roman" w:hAnsi="Times New Roman"/>
+          <w:szCs w:val="28"/>
+          <w:lang w:val="en-GB"/>
+        </w:rPr>
+      </w:pPr>
+    </w:p>
+    <w:p>
+      <w:pPr>
+        <w:ind w:firstLine="720"/>
+        <w:rPr>
+          <w:rFonts w:ascii="Times New Roman" w:hAnsi="Times New Roman"/>
+          <w:szCs w:val="28"/>
+          <w:lang w:val="en-GB"/>
+        </w:rPr>
+      </w:pPr>
+      <w:r>
+        <w:rPr>
+          <w:rFonts w:ascii="Times New Roman" w:hAnsi="Times New Roman"/>
+          <w:szCs w:val="28"/>
+          <w:lang w:val="en-GB"/>
+        </w:rPr>
+        <w:t>Constructor</w:t>
+      </w:r>
+    </w:p>
+    <w:p>
+      <w:pPr>
+        <w:ind w:left="720"/>
+        <w:rPr>
+          <w:rFonts w:ascii="Times New Roman" w:hAnsi="Times New Roman"/>
+          <w:szCs w:val="28"/>
+          <w:lang w:val="en-GB"/>
+        </w:rPr>
+      </w:pPr>
+      <w:r>
+        <w:rPr>
+          <w:rFonts w:ascii="Times New Roman" w:hAnsi="Times New Roman"/>
+          <w:szCs w:val="28"/>
+          <w:lang w:val="en-GB"/>
+        </w:rPr>
+        <w:t xml:space="preserve">Constructor of the class </w:t>
+      </w:r>
+      <w:proofErr w:type="spellStart"/>
+      <w:r>
+        <w:rPr>
+          <w:rFonts w:ascii="Times New Roman" w:hAnsi="Times New Roman"/>
+          <w:szCs w:val="28"/>
+          <w:lang w:val="en-GB"/>
+        </w:rPr>
+        <w:t>TrafficLight</w:t>
+      </w:r>
+      <w:proofErr w:type="spellEnd"/>
+      <w:r>
+        <w:rPr>
+          <w:rFonts w:ascii="Times New Roman" w:hAnsi="Times New Roman"/>
+          <w:szCs w:val="28"/>
+          <w:lang w:val="en-GB"/>
+        </w:rPr>
+        <w:t xml:space="preserve"> (Green </w:t>
+      </w:r>
+      <w:proofErr w:type="gramStart"/>
+      <w:r>
+        <w:rPr>
+          <w:rFonts w:ascii="Times New Roman" w:hAnsi="Times New Roman"/>
+          <w:szCs w:val="28"/>
+          <w:lang w:val="en-GB"/>
+        </w:rPr>
+        <w:t>light ,</w:t>
+      </w:r>
+      <w:proofErr w:type="gramEnd"/>
+      <w:r>
+        <w:rPr>
+          <w:rFonts w:ascii="Times New Roman" w:hAnsi="Times New Roman"/>
+          <w:szCs w:val="28"/>
+          <w:lang w:val="en-GB"/>
+        </w:rPr>
+        <w:t xml:space="preserve"> state, time).</w:t>
+      </w:r>
+    </w:p>
+    <w:p>
+      <w:pPr>
+        <w:ind w:left="720"/>
+        <w:rPr>
+          <w:rFonts w:ascii="Times New Roman" w:hAnsi="Times New Roman"/>
+          <w:szCs w:val="28"/>
+          <w:lang w:val="en-GB"/>
+        </w:rPr>
+      </w:pPr>
+      <w:r>
+        <w:rPr>
+          <w:rFonts w:ascii="Times New Roman" w:hAnsi="Times New Roman"/>
+          <w:szCs w:val="28"/>
+          <w:lang w:val="en-GB"/>
+        </w:rPr>
+        <w:t>Green light: cross point.</w:t>
+      </w:r>
+    </w:p>
+    <w:p>
+      <w:pPr>
+        <w:ind w:left="720"/>
+        <w:rPr>
+          <w:rFonts w:ascii="Times New Roman" w:hAnsi="Times New Roman"/>
+          <w:szCs w:val="28"/>
+          <w:lang w:val="en-GB"/>
+        </w:rPr>
+      </w:pPr>
+      <w:proofErr w:type="gramStart"/>
+      <w:r>
+        <w:rPr>
+          <w:rFonts w:ascii="Times New Roman" w:hAnsi="Times New Roman"/>
+          <w:szCs w:val="28"/>
+          <w:lang w:val="en-GB"/>
+        </w:rPr>
+        <w:t>State :</w:t>
+      </w:r>
+      <w:proofErr w:type="gramEnd"/>
+      <w:r>
+        <w:rPr>
+          <w:rFonts w:ascii="Times New Roman" w:hAnsi="Times New Roman"/>
+          <w:szCs w:val="28"/>
+          <w:lang w:val="en-GB"/>
+        </w:rPr>
+        <w:t xml:space="preserve"> to determine  the state of the traffic light if it is green or not.</w:t>
+      </w:r>
+    </w:p>
+    <w:p>
+      <w:pPr>
+        <w:ind w:left="720"/>
+        <w:rPr>
+          <w:rFonts w:ascii="Times New Roman" w:hAnsi="Times New Roman"/>
+          <w:szCs w:val="28"/>
+          <w:lang w:val="en-GB"/>
+        </w:rPr>
+      </w:pPr>
+      <w:r>
+        <w:rPr>
+          <w:rFonts w:ascii="Times New Roman" w:hAnsi="Times New Roman"/>
+          <w:szCs w:val="28"/>
+          <w:lang w:val="en-GB"/>
+        </w:rPr>
+        <w:t xml:space="preserve">Time: to </w:t>
+      </w:r>
+      <w:proofErr w:type="gramStart"/>
+      <w:r>
+        <w:rPr>
+          <w:rFonts w:ascii="Times New Roman" w:hAnsi="Times New Roman"/>
+          <w:szCs w:val="28"/>
+          <w:lang w:val="en-GB"/>
+        </w:rPr>
+        <w:t>determine  the</w:t>
+      </w:r>
+      <w:proofErr w:type="gramEnd"/>
+      <w:r>
+        <w:rPr>
+          <w:rFonts w:ascii="Times New Roman" w:hAnsi="Times New Roman"/>
+          <w:szCs w:val="28"/>
+          <w:lang w:val="en-GB"/>
+        </w:rPr>
+        <w:t xml:space="preserve"> time of waiting in millisecond.</w:t>
+      </w:r>
+    </w:p>
+    <w:p>
+      <w:pPr>
+        <w:ind w:left="720"/>
+        <w:rPr>
+          <w:rFonts w:ascii="Times New Roman" w:hAnsi="Times New Roman"/>
+          <w:szCs w:val="28"/>
+          <w:lang w:val="en-GB"/>
+        </w:rPr>
+      </w:pPr>
+      <w:r>
+        <w:rPr>
+          <w:rFonts w:ascii="Times New Roman" w:hAnsi="Times New Roman"/>
+          <w:szCs w:val="28"/>
+          <w:lang w:val="en-GB"/>
+        </w:rPr>
+        <w:t>Method:</w:t>
+      </w:r>
+    </w:p>
+    <w:p>
+      <w:pPr>
+        <w:ind w:left="720"/>
+        <w:rPr>
+          <w:rFonts w:ascii="Times New Roman" w:hAnsi="Times New Roman"/>
+          <w:szCs w:val="28"/>
+          <w:lang w:val="en-GB"/>
+        </w:rPr>
+      </w:pPr>
+      <w:r>
+        <w:rPr>
+          <w:rFonts w:ascii="Times New Roman" w:hAnsi="Times New Roman"/>
+          <w:szCs w:val="28"/>
+          <w:lang w:val="en-GB"/>
+        </w:rPr>
+        <w:t xml:space="preserve">Public </w:t>
+      </w:r>
+      <w:proofErr w:type="spellStart"/>
+      <w:r>
+        <w:rPr>
+          <w:rFonts w:ascii="Times New Roman" w:hAnsi="Times New Roman"/>
+          <w:szCs w:val="28"/>
+          <w:lang w:val="en-GB"/>
+        </w:rPr>
         <w:t>int</w:t>
       </w:r>
       <w:proofErr w:type="spellEnd"/>
@@ -5795,6 +5826,108 @@
           <w:szCs w:val="28"/>
           <w:lang w:val="en-GB"/>
         </w:rPr>
+        <w:t>Getstate</w:t>
+      </w:r>
+      <w:proofErr w:type="spellEnd"/>
+      <w:r>
+        <w:rPr>
+          <w:rFonts w:ascii="Times New Roman" w:hAnsi="Times New Roman"/>
+          <w:szCs w:val="28"/>
+          <w:lang w:val="en-GB"/>
+        </w:rPr>
+        <w:t xml:space="preserve">: </w:t>
+      </w:r>
+    </w:p>
+    <w:p>
+      <w:pPr>
+        <w:ind w:left="720"/>
+        <w:rPr>
+          <w:rFonts w:ascii="Times New Roman" w:hAnsi="Times New Roman"/>
+          <w:szCs w:val="28"/>
+          <w:lang w:val="en-GB"/>
+        </w:rPr>
+      </w:pPr>
+      <w:proofErr w:type="gramStart"/>
+      <w:r>
+        <w:rPr>
+          <w:rFonts w:ascii="Times New Roman" w:hAnsi="Times New Roman"/>
+          <w:szCs w:val="28"/>
+          <w:lang w:val="en-GB"/>
+        </w:rPr>
+        <w:t>this</w:t>
+      </w:r>
+      <w:proofErr w:type="gramEnd"/>
+      <w:r>
+        <w:rPr>
+          <w:rFonts w:ascii="Times New Roman" w:hAnsi="Times New Roman"/>
+          <w:szCs w:val="28"/>
+          <w:lang w:val="en-GB"/>
+        </w:rPr>
+        <w:t xml:space="preserve"> method  determines the current state of the traffic light and it returns a state.</w:t>
+      </w:r>
+    </w:p>
+    <w:p>
+      <w:pPr>
+        <w:ind w:left="720"/>
+        <w:rPr>
+          <w:rFonts w:ascii="Times New Roman" w:hAnsi="Times New Roman"/>
+          <w:szCs w:val="28"/>
+          <w:lang w:val="en-GB"/>
+        </w:rPr>
+      </w:pPr>
+      <w:r>
+        <w:rPr>
+          <w:rFonts w:ascii="Times New Roman" w:hAnsi="Times New Roman"/>
+          <w:szCs w:val="28"/>
+          <w:lang w:val="en-GB"/>
+        </w:rPr>
+        <w:t xml:space="preserve">Public </w:t>
+      </w:r>
+      <w:proofErr w:type="spellStart"/>
+      <w:proofErr w:type="gramStart"/>
+      <w:r>
+        <w:rPr>
+          <w:rFonts w:ascii="Times New Roman" w:hAnsi="Times New Roman"/>
+          <w:szCs w:val="28"/>
+          <w:lang w:val="en-GB"/>
+        </w:rPr>
+        <w:t>Setstate</w:t>
+      </w:r>
+      <w:proofErr w:type="spellEnd"/>
+      <w:r>
+        <w:rPr>
+          <w:rFonts w:ascii="Times New Roman" w:hAnsi="Times New Roman"/>
+          <w:szCs w:val="28"/>
+          <w:lang w:val="en-GB"/>
+        </w:rPr>
+        <w:t>(</w:t>
+      </w:r>
+      <w:proofErr w:type="spellStart"/>
+      <w:proofErr w:type="gramEnd"/>
+      <w:r>
+        <w:rPr>
+          <w:rFonts w:ascii="Times New Roman" w:hAnsi="Times New Roman"/>
+          <w:szCs w:val="28"/>
+          <w:lang w:val="en-GB"/>
+        </w:rPr>
+        <w:t>int</w:t>
+      </w:r>
+      <w:proofErr w:type="spellEnd"/>
+      <w:r>
+        <w:rPr>
+          <w:rFonts w:ascii="Times New Roman" w:hAnsi="Times New Roman"/>
+          <w:szCs w:val="28"/>
+          <w:lang w:val="en-GB"/>
+        </w:rPr>
+        <w:t xml:space="preserve"> </w:t>
+      </w:r>
+      <w:proofErr w:type="spellStart"/>
+      <w:r>
+        <w:rPr>
+          <w:rFonts w:ascii="Times New Roman" w:hAnsi="Times New Roman"/>
+          <w:szCs w:val="28"/>
+          <w:lang w:val="en-GB"/>
+        </w:rPr>
         <w:t>GreenLight</w:t>
       </w:r>
       <w:proofErr w:type="spellEnd"/>
@@ -5854,6 +5987,181 @@
     <w:p>
       <w:pPr>
         <w:ind w:left="720"/>
+        <w:rPr>
+          <w:rFonts w:ascii="Times New Roman" w:hAnsi="Times New Roman"/>
+          <w:szCs w:val="28"/>
+          <w:lang w:val="en-GB"/>
+        </w:rPr>
+      </w:pPr>
+    </w:p>
+    <w:p>
+      <w:pPr>
+        <w:pStyle w:val="Heading1"/>
+        <w:rPr>
+          <w:lang w:val="en-GB"/>
+        </w:rPr>
+      </w:pPr>
+      <w:r>
+        <w:rPr>
+          <w:lang w:val="en-GB"/>
+        </w:rPr>
+        <w:t>C</w:t>
+      </w:r>
+      <w:r>
+        <w:rPr>
+          <w:lang w:val="en-GB"/>
+        </w:rPr>
+        <w:t>lass Neighbours.</w:t>
+      </w:r>
+    </w:p>
+    <w:p>
+      <w:pPr>
+        <w:ind w:left="720"/>
+        <w:rPr>
+          <w:rFonts w:ascii="Times New Roman" w:hAnsi="Times New Roman"/>
+          <w:szCs w:val="28"/>
+          <w:lang w:val="en-GB"/>
+        </w:rPr>
+      </w:pPr>
+      <w:r>
+        <w:rPr>
+          <w:rFonts w:ascii="Times New Roman" w:hAnsi="Times New Roman"/>
+          <w:szCs w:val="28"/>
+          <w:lang w:val="en-GB"/>
+        </w:rPr>
+        <w:t>This class represents the neighbours of every crossing that can determine how many neighbours nearby the crossing.</w:t>
+      </w:r>
+    </w:p>
+    <w:p>
+      <w:pPr>
+        <w:ind w:left="720"/>
+        <w:rPr>
+          <w:rFonts w:ascii="Times New Roman" w:hAnsi="Times New Roman"/>
+          <w:szCs w:val="28"/>
+          <w:lang w:val="en-GB"/>
+        </w:rPr>
+      </w:pPr>
+      <w:r>
+        <w:rPr>
+          <w:rFonts w:ascii="Times New Roman" w:hAnsi="Times New Roman"/>
+          <w:szCs w:val="28"/>
+          <w:lang w:val="en-GB"/>
+        </w:rPr>
+        <w:t>Constructor</w:t>
+      </w:r>
+    </w:p>
+    <w:p>
+      <w:pPr>
+        <w:ind w:left="720"/>
+        <w:rPr>
+          <w:rFonts w:ascii="Times New Roman" w:hAnsi="Times New Roman"/>
+          <w:szCs w:val="28"/>
+          <w:lang w:val="en-GB"/>
+        </w:rPr>
+      </w:pPr>
+      <w:r>
+        <w:rPr>
+          <w:rFonts w:ascii="Times New Roman" w:hAnsi="Times New Roman"/>
+          <w:szCs w:val="28"/>
+          <w:lang w:val="en-GB"/>
+        </w:rPr>
+        <w:t>Constructor of the class Neighbours (left, right, bottom, top)</w:t>
+      </w:r>
+    </w:p>
+    <w:p>
+      <w:pPr>
+        <w:ind w:left="720"/>
+        <w:rPr>
+          <w:rFonts w:ascii="Times New Roman" w:hAnsi="Times New Roman"/>
+          <w:szCs w:val="28"/>
+          <w:lang w:val="en-GB"/>
+        </w:rPr>
+      </w:pPr>
+      <w:proofErr w:type="gramStart"/>
+      <w:r>
+        <w:rPr>
+          <w:rFonts w:ascii="Times New Roman" w:hAnsi="Times New Roman"/>
+          <w:szCs w:val="28"/>
+          <w:lang w:val="en-GB"/>
+        </w:rPr>
+        <w:t>crossing</w:t>
+      </w:r>
+      <w:proofErr w:type="gramEnd"/>
+      <w:r>
+        <w:rPr>
+          <w:rFonts w:ascii="Times New Roman" w:hAnsi="Times New Roman"/>
+          <w:szCs w:val="28"/>
+          <w:lang w:val="en-GB"/>
+        </w:rPr>
+        <w:t xml:space="preserve"> is object from the class Crossing can take a the state (right , bottom, left, top).</w:t>
+      </w:r>
+    </w:p>
+    <w:p>
+      <w:pPr>
+        <w:ind w:left="720"/>
+        <w:rPr>
+          <w:rFonts w:ascii="Times New Roman" w:hAnsi="Times New Roman"/>
+          <w:szCs w:val="28"/>
+          <w:lang w:val="en-GB"/>
+        </w:rPr>
+      </w:pPr>
+      <w:r>
+        <w:rPr>
+          <w:rFonts w:ascii="Times New Roman" w:hAnsi="Times New Roman"/>
+          <w:szCs w:val="28"/>
+          <w:lang w:val="en-GB"/>
+        </w:rPr>
+        <w:t>Method:</w:t>
+      </w:r>
+    </w:p>
+    <w:p>
+      <w:pPr>
+        <w:ind w:left="720"/>
+        <w:rPr>
+          <w:rFonts w:ascii="Times New Roman" w:hAnsi="Times New Roman"/>
+          <w:szCs w:val="28"/>
+          <w:lang w:val="en-GB"/>
+        </w:rPr>
+      </w:pPr>
+      <w:proofErr w:type="spellStart"/>
+      <w:r>
+        <w:rPr>
+          <w:rFonts w:ascii="Times New Roman" w:hAnsi="Times New Roman"/>
+          <w:szCs w:val="28"/>
+          <w:lang w:val="en-GB"/>
+        </w:rPr>
+        <w:t>MoveBetweenCrossing</w:t>
+      </w:r>
+      <w:proofErr w:type="spellEnd"/>
+      <w:r>
+        <w:rPr>
+          <w:rFonts w:ascii="Times New Roman" w:hAnsi="Times New Roman"/>
+          <w:szCs w:val="28"/>
+          <w:lang w:val="en-GB"/>
+        </w:rPr>
+        <w:t>(left, right, bottom, top)</w:t>
+      </w:r>
+    </w:p>
+    <w:p>
+      <w:pPr>
+        <w:ind w:left="720"/>
+        <w:rPr>
+          <w:rFonts w:ascii="Times New Roman" w:hAnsi="Times New Roman"/>
+          <w:szCs w:val="28"/>
+          <w:lang w:val="en-GB"/>
+        </w:rPr>
+      </w:pPr>
+      <w:r>
+        <w:rPr>
+          <w:rFonts w:ascii="Times New Roman" w:hAnsi="Times New Roman"/>
+          <w:szCs w:val="28"/>
+          <w:lang w:val="en-GB"/>
+        </w:rPr>
+        <w:t>This method will determine the movement of the crossing and that depends on which feeder is running and returns the direction of movement.</w:t>
+      </w:r>
+    </w:p>
+    <w:p>
+      <w:pPr>
         <w:rPr>
           <w:rFonts w:ascii="Times New Roman" w:hAnsi="Times New Roman"/>
           <w:szCs w:val="28"/>
@@ -5874,181 +6182,7 @@
         <w:rPr>
           <w:lang w:val="en-GB"/>
         </w:rPr>
-        <w:t>C</w:t>
-      </w:r>
-      <w:r>
-        <w:rPr>
-          <w:lang w:val="en-GB"/>
-        </w:rPr>
-        <w:t>lass Neighbours.</w:t>
-      </w:r>
-    </w:p>
-    <w:p>
-      <w:pPr>
-        <w:ind w:left="720"/>
-        <w:rPr>
-          <w:rFonts w:ascii="Times New Roman" w:hAnsi="Times New Roman"/>
-          <w:szCs w:val="28"/>
-          <w:lang w:val="en-GB"/>
-        </w:rPr>
-      </w:pPr>
-      <w:r>
-        <w:rPr>
-          <w:rFonts w:ascii="Times New Roman" w:hAnsi="Times New Roman"/>
-          <w:szCs w:val="28"/>
-          <w:lang w:val="en-GB"/>
-        </w:rPr>
-        <w:t>This class represents the neighbours of every crossing that can determine how many neighbours nearby the crossing.</w:t>
-      </w:r>
-    </w:p>
-    <w:p>
-      <w:pPr>
-        <w:ind w:left="720"/>
-        <w:rPr>
-          <w:rFonts w:ascii="Times New Roman" w:hAnsi="Times New Roman"/>
-          <w:szCs w:val="28"/>
-          <w:lang w:val="en-GB"/>
-        </w:rPr>
-      </w:pPr>
-      <w:r>
-        <w:rPr>
-          <w:rFonts w:ascii="Times New Roman" w:hAnsi="Times New Roman"/>
-          <w:szCs w:val="28"/>
-          <w:lang w:val="en-GB"/>
-        </w:rPr>
-        <w:t>Constructor</w:t>
-      </w:r>
-    </w:p>
-    <w:p>
-      <w:pPr>
-        <w:ind w:left="720"/>
-        <w:rPr>
-          <w:rFonts w:ascii="Times New Roman" w:hAnsi="Times New Roman"/>
-          <w:szCs w:val="28"/>
-          <w:lang w:val="en-GB"/>
-        </w:rPr>
-      </w:pPr>
-      <w:r>
-        <w:rPr>
-          <w:rFonts w:ascii="Times New Roman" w:hAnsi="Times New Roman"/>
-          <w:szCs w:val="28"/>
-          <w:lang w:val="en-GB"/>
-        </w:rPr>
-        <w:t>Constructor of the class Neighbours (left, right, bottom, top)</w:t>
-      </w:r>
-    </w:p>
-    <w:p>
-      <w:pPr>
-        <w:ind w:left="720"/>
-        <w:rPr>
-          <w:rFonts w:ascii="Times New Roman" w:hAnsi="Times New Roman"/>
-          <w:szCs w:val="28"/>
-          <w:lang w:val="en-GB"/>
-        </w:rPr>
-      </w:pPr>
-      <w:proofErr w:type="gramStart"/>
-      <w:r>
-        <w:rPr>
-          <w:rFonts w:ascii="Times New Roman" w:hAnsi="Times New Roman"/>
-          <w:szCs w:val="28"/>
-          <w:lang w:val="en-GB"/>
-        </w:rPr>
-        <w:t>crossing</w:t>
-      </w:r>
-      <w:proofErr w:type="gramEnd"/>
-      <w:r>
-        <w:rPr>
-          <w:rFonts w:ascii="Times New Roman" w:hAnsi="Times New Roman"/>
-          <w:szCs w:val="28"/>
-          <w:lang w:val="en-GB"/>
-        </w:rPr>
-        <w:t xml:space="preserve"> is object from the class Crossing can take a the state (right , bottom, left, top).</w:t>
-      </w:r>
-    </w:p>
-    <w:p>
-      <w:pPr>
-        <w:ind w:left="720"/>
-        <w:rPr>
-          <w:rFonts w:ascii="Times New Roman" w:hAnsi="Times New Roman"/>
-          <w:szCs w:val="28"/>
-          <w:lang w:val="en-GB"/>
-        </w:rPr>
-      </w:pPr>
-      <w:r>
-        <w:rPr>
-          <w:rFonts w:ascii="Times New Roman" w:hAnsi="Times New Roman"/>
-          <w:szCs w:val="28"/>
-          <w:lang w:val="en-GB"/>
-        </w:rPr>
-        <w:t>Method:</w:t>
-      </w:r>
-    </w:p>
-    <w:p>
-      <w:pPr>
-        <w:ind w:left="720"/>
-        <w:rPr>
-          <w:rFonts w:ascii="Times New Roman" w:hAnsi="Times New Roman"/>
-          <w:szCs w:val="28"/>
-          <w:lang w:val="en-GB"/>
-        </w:rPr>
-      </w:pPr>
-      <w:proofErr w:type="spellStart"/>
-      <w:r>
-        <w:rPr>
-          <w:rFonts w:ascii="Times New Roman" w:hAnsi="Times New Roman"/>
-          <w:szCs w:val="28"/>
-          <w:lang w:val="en-GB"/>
-        </w:rPr>
-        <w:t>MoveBetweenCrossing</w:t>
-      </w:r>
-      <w:proofErr w:type="spellEnd"/>
-      <w:r>
-        <w:rPr>
-          <w:rFonts w:ascii="Times New Roman" w:hAnsi="Times New Roman"/>
-          <w:szCs w:val="28"/>
-          <w:lang w:val="en-GB"/>
-        </w:rPr>
-        <w:t>(left, right, bottom, top)</w:t>
-      </w:r>
-    </w:p>
-    <w:p>
-      <w:pPr>
-        <w:ind w:left="720"/>
-        <w:rPr>
-          <w:rFonts w:ascii="Times New Roman" w:hAnsi="Times New Roman"/>
-          <w:szCs w:val="28"/>
-          <w:lang w:val="en-GB"/>
-        </w:rPr>
-      </w:pPr>
-      <w:r>
-        <w:rPr>
-          <w:rFonts w:ascii="Times New Roman" w:hAnsi="Times New Roman"/>
-          <w:szCs w:val="28"/>
-          <w:lang w:val="en-GB"/>
-        </w:rPr>
-        <w:t>This method will determine the movement of the crossing and that depends on which feeder is running and returns the direction of movement.</w:t>
-      </w:r>
-    </w:p>
-    <w:p>
-      <w:pPr>
-        <w:rPr>
-          <w:rFonts w:ascii="Times New Roman" w:hAnsi="Times New Roman"/>
-          <w:szCs w:val="28"/>
-          <w:lang w:val="en-GB"/>
-        </w:rPr>
-      </w:pPr>
-    </w:p>
-    <w:p>
-      <w:pPr>
-        <w:pStyle w:val="Heading1"/>
-        <w:rPr>
-          <w:lang w:val="en-GB"/>
-        </w:rPr>
-      </w:pPr>
-      <w:r>
-        <w:rPr>
-          <w:lang w:val="en-GB"/>
-        </w:rPr>
+        <w:lastRenderedPageBreak/>
         <w:t>Class Cars:</w:t>
       </w:r>
     </w:p>
@@ -6067,16 +6201,7 @@
           <w:szCs w:val="28"/>
           <w:lang w:val="en-GB"/>
         </w:rPr>
-        <w:t xml:space="preserve">This Class represents the car, every car has to move in the street of the crossing and when there is a direction the car can go into this direction  and </w:t>
-      </w:r>
-      <w:r>
-        <w:rPr>
-          <w:rFonts w:ascii="Times New Roman" w:hAnsi="Times New Roman"/>
-          <w:szCs w:val="28"/>
-          <w:lang w:val="en-GB"/>
-        </w:rPr>
-        <w:lastRenderedPageBreak/>
-        <w:t xml:space="preserve">that is depends on the probability that the user has chosen. </w:t>
+        <w:t xml:space="preserve">This Class represents the car, every car has to move in the street of the crossing and when there is a direction the car can go into this direction  and that is depends on the probability that the user has chosen. </w:t>
       </w:r>
       <w:proofErr w:type="gramStart"/>
       <w:r>
@@ -7011,7 +7136,6 @@
           <w:u w:val="single"/>
           <w:lang w:val="en-GB"/>
         </w:rPr>
-        <w:lastRenderedPageBreak/>
         <w:t>Interactions/</w:t>
       </w:r>
       <w:r>
@@ -7375,7 +7499,6 @@
           <w:sz w:val="32"/>
           <w:szCs w:val="32"/>
         </w:rPr>
-        <w:lastRenderedPageBreak/>
         <w:t>Run Simulation</w:t>
       </w:r>
     </w:p>
@@ -7874,7 +7997,7 @@
             <w:bCs/>
             <w:noProof/>
           </w:rPr>
-          <w:t>12</w:t>
+          <w:t>11</w:t>
         </w:r>
         <w:r>
           <w:rPr>
@@ -7951,7 +8074,7 @@
         <v:path o:extrusionok="f" gradientshapeok="t" o:connecttype="rect"/>
         <o:lock v:ext="edit" aspectratio="t"/>
       </v:shapetype>
-      <v:shape id="_x0000_i1027" type="#_x0000_t75" style="width:12pt;height:12pt" o:bullet="t">
+      <v:shape id="_x0000_i1031" type="#_x0000_t75" style="width:12pt;height:12pt" o:bullet="t">
         <v:imagedata r:id="rId1" o:title="mso8DF5"/>
       </v:shape>
     </w:pict>
@@ -10677,7 +10800,7 @@
 </file>
 
 <file path=customXml/itemProps2.xml><?xml version="1.0" encoding="utf-8"?>
-<ds:datastoreItem xmlns:ds="http://schemas.openxmlformats.org/officeDocument/2006/customXml" ds:itemID="{40FF598D-EB8F-466A-8C6D-BF5C9A6E45A2}">
+<ds:datastoreItem xmlns:ds="http://schemas.openxmlformats.org/officeDocument/2006/customXml" ds:itemID="{7C120FC4-1DDD-431D-87D5-3C8C29E4ECC3}">
   <ds:schemaRefs>
     <ds:schemaRef ds:uri="http://schemas.openxmlformats.org/officeDocument/2006/bibliography"/>
   </ds:schemaRefs>

</xml_diff>